<commit_message>
képek a programból + pdf-be
</commit_message>
<xml_diff>
--- a/MoodBase Chatbot Dokumentáció.docx
+++ b/MoodBase Chatbot Dokumentáció.docx
@@ -30,16 +30,7 @@
           <w:sz w:val="36"/>
           <w:szCs w:val="36"/>
         </w:rPr>
-        <w:t xml:space="preserve"> Chatbot</w:t>
-      </w:r>
-      <w:r>
-        <w:rPr>
-          <w:b/>
-          <w:bCs/>
-          <w:sz w:val="36"/>
-          <w:szCs w:val="36"/>
-        </w:rPr>
-        <w:t xml:space="preserve"> Dokumentáció</w:t>
+        <w:t xml:space="preserve"> Chatbot Dokumentáció</w:t>
       </w:r>
     </w:p>
     <w:p>
@@ -369,6 +360,22 @@
           <w:b/>
           <w:bCs/>
         </w:rPr>
+        <w:br w:type="page"/>
+      </w:r>
+    </w:p>
+    <w:p>
+      <w:pPr>
+        <w:rPr>
+          <w:b/>
+          <w:bCs/>
+        </w:rPr>
+      </w:pPr>
+      <w:r>
+        <w:rPr>
+          <w:b/>
+          <w:bCs/>
+        </w:rPr>
+        <w:lastRenderedPageBreak/>
         <w:t>3.1 app.py – A Vezérlő (</w:t>
       </w:r>
       <w:proofErr w:type="spellStart"/>
@@ -473,6 +480,115 @@
     </w:p>
     <w:p>
       <w:pPr>
+        <w:jc w:val="center"/>
+      </w:pPr>
+      <w:r>
+        <w:drawing>
+          <wp:anchor distT="0" distB="0" distL="114300" distR="114300" simplePos="0" relativeHeight="251658240" behindDoc="1" locked="0" layoutInCell="1" allowOverlap="1" wp14:anchorId="37C01898" wp14:editId="3CE7D48A">
+            <wp:simplePos x="0" y="0"/>
+            <wp:positionH relativeFrom="column">
+              <wp:posOffset>442394</wp:posOffset>
+            </wp:positionH>
+            <wp:positionV relativeFrom="paragraph">
+              <wp:posOffset>1764030</wp:posOffset>
+            </wp:positionV>
+            <wp:extent cx="3228975" cy="561975"/>
+            <wp:effectExtent l="0" t="0" r="9525" b="9525"/>
+            <wp:wrapTight wrapText="bothSides">
+              <wp:wrapPolygon edited="0">
+                <wp:start x="0" y="0"/>
+                <wp:lineTo x="0" y="21234"/>
+                <wp:lineTo x="21536" y="21234"/>
+                <wp:lineTo x="21536" y="0"/>
+                <wp:lineTo x="0" y="0"/>
+              </wp:wrapPolygon>
+            </wp:wrapTight>
+            <wp:docPr id="1438771175" name="Kép 1" descr="A képen szöveg, képernyőkép, Betűtípus, sor látható&#10;&#10;Előfordulhat, hogy az AI által létrehozott tartalom helytelen."/>
+            <wp:cNvGraphicFramePr>
+              <a:graphicFrameLocks xmlns:a="http://schemas.openxmlformats.org/drawingml/2006/main" noChangeAspect="1"/>
+            </wp:cNvGraphicFramePr>
+            <a:graphic xmlns:a="http://schemas.openxmlformats.org/drawingml/2006/main">
+              <a:graphicData uri="http://schemas.openxmlformats.org/drawingml/2006/picture">
+                <pic:pic xmlns:pic="http://schemas.openxmlformats.org/drawingml/2006/picture">
+                  <pic:nvPicPr>
+                    <pic:cNvPr id="1438771175" name="Kép 1" descr="A képen szöveg, képernyőkép, Betűtípus, sor látható&#10;&#10;Előfordulhat, hogy az AI által létrehozott tartalom helytelen."/>
+                    <pic:cNvPicPr/>
+                  </pic:nvPicPr>
+                  <pic:blipFill>
+                    <a:blip r:embed="rId5">
+                      <a:extLst>
+                        <a:ext uri="{28A0092B-C50C-407E-A947-70E740481C1C}">
+                          <a14:useLocalDpi xmlns:a14="http://schemas.microsoft.com/office/drawing/2010/main" val="0"/>
+                        </a:ext>
+                      </a:extLst>
+                    </a:blip>
+                    <a:stretch>
+                      <a:fillRect/>
+                    </a:stretch>
+                  </pic:blipFill>
+                  <pic:spPr>
+                    <a:xfrm>
+                      <a:off x="0" y="0"/>
+                      <a:ext cx="3228975" cy="561975"/>
+                    </a:xfrm>
+                    <a:prstGeom prst="rect">
+                      <a:avLst/>
+                    </a:prstGeom>
+                  </pic:spPr>
+                </pic:pic>
+              </a:graphicData>
+            </a:graphic>
+            <wp14:sizeRelH relativeFrom="margin">
+              <wp14:pctWidth>0</wp14:pctWidth>
+            </wp14:sizeRelH>
+            <wp14:sizeRelV relativeFrom="margin">
+              <wp14:pctHeight>0</wp14:pctHeight>
+            </wp14:sizeRelV>
+          </wp:anchor>
+        </w:drawing>
+      </w:r>
+      <w:r>
+        <w:drawing>
+          <wp:inline distT="0" distB="0" distL="0" distR="0" wp14:anchorId="6D4F4B2E" wp14:editId="7D8FF894">
+            <wp:extent cx="4849792" cy="1735276"/>
+            <wp:effectExtent l="0" t="0" r="8255" b="0"/>
+            <wp:docPr id="5712418" name="Kép 1" descr="A képen szöveg, képernyőkép, szoftver, Betűtípus látható&#10;&#10;Előfordulhat, hogy az AI által létrehozott tartalom helytelen."/>
+            <wp:cNvGraphicFramePr>
+              <a:graphicFrameLocks xmlns:a="http://schemas.openxmlformats.org/drawingml/2006/main" noChangeAspect="1"/>
+            </wp:cNvGraphicFramePr>
+            <a:graphic xmlns:a="http://schemas.openxmlformats.org/drawingml/2006/main">
+              <a:graphicData uri="http://schemas.openxmlformats.org/drawingml/2006/picture">
+                <pic:pic xmlns:pic="http://schemas.openxmlformats.org/drawingml/2006/picture">
+                  <pic:nvPicPr>
+                    <pic:cNvPr id="5712418" name="Kép 1" descr="A képen szöveg, képernyőkép, szoftver, Betűtípus látható&#10;&#10;Előfordulhat, hogy az AI által létrehozott tartalom helytelen."/>
+                    <pic:cNvPicPr/>
+                  </pic:nvPicPr>
+                  <pic:blipFill>
+                    <a:blip r:embed="rId6"/>
+                    <a:stretch>
+                      <a:fillRect/>
+                    </a:stretch>
+                  </pic:blipFill>
+                  <pic:spPr>
+                    <a:xfrm>
+                      <a:off x="0" y="0"/>
+                      <a:ext cx="4867083" cy="1741463"/>
+                    </a:xfrm>
+                    <a:prstGeom prst="rect">
+                      <a:avLst/>
+                    </a:prstGeom>
+                  </pic:spPr>
+                </pic:pic>
+              </a:graphicData>
+            </a:graphic>
+          </wp:inline>
+        </w:drawing>
+      </w:r>
+    </w:p>
+    <w:p/>
+    <w:p/>
+    <w:p>
+      <w:pPr>
         <w:numPr>
           <w:ilvl w:val="1"/>
           <w:numId w:val="2"/>
@@ -510,13 +626,99 @@
     </w:p>
     <w:p>
       <w:pPr>
+        <w:jc w:val="center"/>
+      </w:pPr>
+      <w:r>
+        <w:drawing>
+          <wp:inline distT="0" distB="0" distL="0" distR="0" wp14:anchorId="63B11E3E" wp14:editId="09F1D61F">
+            <wp:extent cx="4430453" cy="2708476"/>
+            <wp:effectExtent l="0" t="0" r="8255" b="0"/>
+            <wp:docPr id="1092261926" name="Kép 1" descr="A képen szöveg, képernyőkép, szoftver látható&#10;&#10;Előfordulhat, hogy az AI által létrehozott tartalom helytelen."/>
+            <wp:cNvGraphicFramePr>
+              <a:graphicFrameLocks xmlns:a="http://schemas.openxmlformats.org/drawingml/2006/main" noChangeAspect="1"/>
+            </wp:cNvGraphicFramePr>
+            <a:graphic xmlns:a="http://schemas.openxmlformats.org/drawingml/2006/main">
+              <a:graphicData uri="http://schemas.openxmlformats.org/drawingml/2006/picture">
+                <pic:pic xmlns:pic="http://schemas.openxmlformats.org/drawingml/2006/picture">
+                  <pic:nvPicPr>
+                    <pic:cNvPr id="1092261926" name="Kép 1" descr="A képen szöveg, képernyőkép, szoftver látható&#10;&#10;Előfordulhat, hogy az AI által létrehozott tartalom helytelen."/>
+                    <pic:cNvPicPr/>
+                  </pic:nvPicPr>
+                  <pic:blipFill>
+                    <a:blip r:embed="rId7"/>
+                    <a:stretch>
+                      <a:fillRect/>
+                    </a:stretch>
+                  </pic:blipFill>
+                  <pic:spPr>
+                    <a:xfrm>
+                      <a:off x="0" y="0"/>
+                      <a:ext cx="4434292" cy="2710823"/>
+                    </a:xfrm>
+                    <a:prstGeom prst="rect">
+                      <a:avLst/>
+                    </a:prstGeom>
+                  </pic:spPr>
+                </pic:pic>
+              </a:graphicData>
+            </a:graphic>
+          </wp:inline>
+        </w:drawing>
+      </w:r>
+    </w:p>
+    <w:p>
+      <w:pPr>
+        <w:jc w:val="center"/>
+      </w:pPr>
+      <w:r>
+        <w:lastRenderedPageBreak/>
+        <w:drawing>
+          <wp:inline distT="0" distB="0" distL="0" distR="0" wp14:anchorId="034E7A1A" wp14:editId="6577BF2B">
+            <wp:extent cx="2633241" cy="1216590"/>
+            <wp:effectExtent l="0" t="0" r="0" b="3175"/>
+            <wp:docPr id="171789882" name="Kép 1" descr="A képen szöveg, képernyőkép, Betűtípus látható&#10;&#10;Előfordulhat, hogy az AI által létrehozott tartalom helytelen."/>
+            <wp:cNvGraphicFramePr>
+              <a:graphicFrameLocks xmlns:a="http://schemas.openxmlformats.org/drawingml/2006/main" noChangeAspect="1"/>
+            </wp:cNvGraphicFramePr>
+            <a:graphic xmlns:a="http://schemas.openxmlformats.org/drawingml/2006/main">
+              <a:graphicData uri="http://schemas.openxmlformats.org/drawingml/2006/picture">
+                <pic:pic xmlns:pic="http://schemas.openxmlformats.org/drawingml/2006/picture">
+                  <pic:nvPicPr>
+                    <pic:cNvPr id="171789882" name="Kép 1" descr="A képen szöveg, képernyőkép, Betűtípus látható&#10;&#10;Előfordulhat, hogy az AI által létrehozott tartalom helytelen."/>
+                    <pic:cNvPicPr/>
+                  </pic:nvPicPr>
+                  <pic:blipFill>
+                    <a:blip r:embed="rId8"/>
+                    <a:stretch>
+                      <a:fillRect/>
+                    </a:stretch>
+                  </pic:blipFill>
+                  <pic:spPr>
+                    <a:xfrm>
+                      <a:off x="0" y="0"/>
+                      <a:ext cx="2639174" cy="1219331"/>
+                    </a:xfrm>
+                    <a:prstGeom prst="rect">
+                      <a:avLst/>
+                    </a:prstGeom>
+                  </pic:spPr>
+                </pic:pic>
+              </a:graphicData>
+            </a:graphic>
+          </wp:inline>
+        </w:drawing>
+      </w:r>
+    </w:p>
+    <w:p/>
+    <w:p/>
+    <w:p>
+      <w:pPr>
         <w:numPr>
           <w:ilvl w:val="0"/>
           <w:numId w:val="2"/>
         </w:numPr>
       </w:pPr>
       <w:r>
-        <w:lastRenderedPageBreak/>
         <w:t>Memóriakezelés (</w:t>
       </w:r>
       <w:proofErr w:type="spellStart"/>
@@ -678,6 +880,50 @@
       </w:r>
     </w:p>
     <w:p>
+      <w:r>
+        <w:drawing>
+          <wp:inline distT="0" distB="0" distL="0" distR="0" wp14:anchorId="21635005" wp14:editId="76E7414F">
+            <wp:extent cx="5760720" cy="708660"/>
+            <wp:effectExtent l="0" t="0" r="0" b="0"/>
+            <wp:docPr id="1516653618" name="Kép 1"/>
+            <wp:cNvGraphicFramePr>
+              <a:graphicFrameLocks xmlns:a="http://schemas.openxmlformats.org/drawingml/2006/main" noChangeAspect="1"/>
+            </wp:cNvGraphicFramePr>
+            <a:graphic xmlns:a="http://schemas.openxmlformats.org/drawingml/2006/main">
+              <a:graphicData uri="http://schemas.openxmlformats.org/drawingml/2006/picture">
+                <pic:pic xmlns:pic="http://schemas.openxmlformats.org/drawingml/2006/picture">
+                  <pic:nvPicPr>
+                    <pic:cNvPr id="1516653618" name=""/>
+                    <pic:cNvPicPr/>
+                  </pic:nvPicPr>
+                  <pic:blipFill>
+                    <a:blip r:embed="rId9"/>
+                    <a:stretch>
+                      <a:fillRect/>
+                    </a:stretch>
+                  </pic:blipFill>
+                  <pic:spPr>
+                    <a:xfrm>
+                      <a:off x="0" y="0"/>
+                      <a:ext cx="5760720" cy="708660"/>
+                    </a:xfrm>
+                    <a:prstGeom prst="rect">
+                      <a:avLst/>
+                    </a:prstGeom>
+                  </pic:spPr>
+                </pic:pic>
+              </a:graphicData>
+            </a:graphic>
+          </wp:inline>
+        </w:drawing>
+      </w:r>
+    </w:p>
+    <w:p>
+      <w:r>
+        <w:br w:type="page"/>
+      </w:r>
+    </w:p>
+    <w:p>
       <w:pPr>
         <w:numPr>
           <w:ilvl w:val="1"/>
@@ -686,6 +932,7 @@
       </w:pPr>
       <w:proofErr w:type="spellStart"/>
       <w:r>
+        <w:lastRenderedPageBreak/>
         <w:t>ask</w:t>
       </w:r>
       <w:proofErr w:type="spellEnd"/>
@@ -791,6 +1038,48 @@
     </w:p>
     <w:p>
       <w:pPr>
+        <w:jc w:val="center"/>
+      </w:pPr>
+      <w:r>
+        <w:drawing>
+          <wp:inline distT="0" distB="0" distL="0" distR="0" wp14:anchorId="0993F6D0" wp14:editId="5AC2C9F2">
+            <wp:extent cx="4706383" cy="2714263"/>
+            <wp:effectExtent l="0" t="0" r="0" b="0"/>
+            <wp:docPr id="1565667368" name="Kép 1" descr="A képen szöveg, képernyőkép, szoftver, Operációs rendszer látható&#10;&#10;Előfordulhat, hogy az AI által létrehozott tartalom helytelen."/>
+            <wp:cNvGraphicFramePr>
+              <a:graphicFrameLocks xmlns:a="http://schemas.openxmlformats.org/drawingml/2006/main" noChangeAspect="1"/>
+            </wp:cNvGraphicFramePr>
+            <a:graphic xmlns:a="http://schemas.openxmlformats.org/drawingml/2006/main">
+              <a:graphicData uri="http://schemas.openxmlformats.org/drawingml/2006/picture">
+                <pic:pic xmlns:pic="http://schemas.openxmlformats.org/drawingml/2006/picture">
+                  <pic:nvPicPr>
+                    <pic:cNvPr id="1565667368" name="Kép 1" descr="A képen szöveg, képernyőkép, szoftver, Operációs rendszer látható&#10;&#10;Előfordulhat, hogy az AI által létrehozott tartalom helytelen."/>
+                    <pic:cNvPicPr/>
+                  </pic:nvPicPr>
+                  <pic:blipFill>
+                    <a:blip r:embed="rId10"/>
+                    <a:stretch>
+                      <a:fillRect/>
+                    </a:stretch>
+                  </pic:blipFill>
+                  <pic:spPr>
+                    <a:xfrm>
+                      <a:off x="0" y="0"/>
+                      <a:ext cx="4709863" cy="2716270"/>
+                    </a:xfrm>
+                    <a:prstGeom prst="rect">
+                      <a:avLst/>
+                    </a:prstGeom>
+                  </pic:spPr>
+                </pic:pic>
+              </a:graphicData>
+            </a:graphic>
+          </wp:inline>
+        </w:drawing>
+      </w:r>
+    </w:p>
+    <w:p>
+      <w:pPr>
         <w:numPr>
           <w:ilvl w:val="0"/>
           <w:numId w:val="3"/>
@@ -827,17 +1116,23 @@
       </w:r>
     </w:p>
     <w:p>
-      <w:pPr>
-        <w:rPr>
-          <w:b/>
-          <w:bCs/>
-        </w:rPr>
-      </w:pPr>
-      <w:r>
-        <w:rPr>
-          <w:b/>
-          <w:bCs/>
-        </w:rPr>
+      <w:r>
+        <w:br w:type="page"/>
+      </w:r>
+    </w:p>
+    <w:p>
+      <w:pPr>
+        <w:rPr>
+          <w:b/>
+          <w:bCs/>
+        </w:rPr>
+      </w:pPr>
+      <w:r>
+        <w:rPr>
+          <w:b/>
+          <w:bCs/>
+        </w:rPr>
+        <w:lastRenderedPageBreak/>
         <w:t>3.3 moods_data.py – Az Adatmodell (</w:t>
       </w:r>
       <w:proofErr w:type="spellStart"/>
@@ -902,7 +1197,6 @@
         </w:numPr>
       </w:pPr>
       <w:r>
-        <w:lastRenderedPageBreak/>
         <w:t xml:space="preserve">persona: </w:t>
       </w:r>
       <w:r>
@@ -942,6 +1236,48 @@
     </w:p>
     <w:p>
       <w:pPr>
+        <w:jc w:val="center"/>
+      </w:pPr>
+      <w:r>
+        <w:drawing>
+          <wp:inline distT="0" distB="0" distL="0" distR="0" wp14:anchorId="01FA300F" wp14:editId="668340E3">
+            <wp:extent cx="4287564" cy="2806861"/>
+            <wp:effectExtent l="0" t="0" r="0" b="0"/>
+            <wp:docPr id="1792625740" name="Kép 1" descr="A képen szöveg, képernyőkép, szoftver, Multimédiás szoftver látható&#10;&#10;Előfordulhat, hogy az AI által létrehozott tartalom helytelen."/>
+            <wp:cNvGraphicFramePr>
+              <a:graphicFrameLocks xmlns:a="http://schemas.openxmlformats.org/drawingml/2006/main" noChangeAspect="1"/>
+            </wp:cNvGraphicFramePr>
+            <a:graphic xmlns:a="http://schemas.openxmlformats.org/drawingml/2006/main">
+              <a:graphicData uri="http://schemas.openxmlformats.org/drawingml/2006/picture">
+                <pic:pic xmlns:pic="http://schemas.openxmlformats.org/drawingml/2006/picture">
+                  <pic:nvPicPr>
+                    <pic:cNvPr id="1792625740" name="Kép 1" descr="A képen szöveg, képernyőkép, szoftver, Multimédiás szoftver látható&#10;&#10;Előfordulhat, hogy az AI által létrehozott tartalom helytelen."/>
+                    <pic:cNvPicPr/>
+                  </pic:nvPicPr>
+                  <pic:blipFill>
+                    <a:blip r:embed="rId11"/>
+                    <a:stretch>
+                      <a:fillRect/>
+                    </a:stretch>
+                  </pic:blipFill>
+                  <pic:spPr>
+                    <a:xfrm>
+                      <a:off x="0" y="0"/>
+                      <a:ext cx="4289446" cy="2808093"/>
+                    </a:xfrm>
+                    <a:prstGeom prst="rect">
+                      <a:avLst/>
+                    </a:prstGeom>
+                  </pic:spPr>
+                </pic:pic>
+              </a:graphicData>
+            </a:graphic>
+          </wp:inline>
+        </w:drawing>
+      </w:r>
+    </w:p>
+    <w:p>
+      <w:pPr>
         <w:numPr>
           <w:ilvl w:val="0"/>
           <w:numId w:val="4"/>
@@ -985,6 +1321,53 @@
         <w:t>-t.</w:t>
       </w:r>
     </w:p>
+    <w:p>
+      <w:pPr>
+        <w:jc w:val="center"/>
+      </w:pPr>
+      <w:r>
+        <w:drawing>
+          <wp:inline distT="0" distB="0" distL="0" distR="0" wp14:anchorId="49D3B3B9" wp14:editId="59A28DAF">
+            <wp:extent cx="2702689" cy="880375"/>
+            <wp:effectExtent l="0" t="0" r="2540" b="0"/>
+            <wp:docPr id="653859860" name="Kép 1" descr="A képen szöveg, képernyőkép, Betűtípus, szám látható&#10;&#10;Előfordulhat, hogy az AI által létrehozott tartalom helytelen."/>
+            <wp:cNvGraphicFramePr>
+              <a:graphicFrameLocks xmlns:a="http://schemas.openxmlformats.org/drawingml/2006/main" noChangeAspect="1"/>
+            </wp:cNvGraphicFramePr>
+            <a:graphic xmlns:a="http://schemas.openxmlformats.org/drawingml/2006/main">
+              <a:graphicData uri="http://schemas.openxmlformats.org/drawingml/2006/picture">
+                <pic:pic xmlns:pic="http://schemas.openxmlformats.org/drawingml/2006/picture">
+                  <pic:nvPicPr>
+                    <pic:cNvPr id="653859860" name="Kép 1" descr="A képen szöveg, képernyőkép, Betűtípus, szám látható&#10;&#10;Előfordulhat, hogy az AI által létrehozott tartalom helytelen."/>
+                    <pic:cNvPicPr/>
+                  </pic:nvPicPr>
+                  <pic:blipFill>
+                    <a:blip r:embed="rId12"/>
+                    <a:stretch>
+                      <a:fillRect/>
+                    </a:stretch>
+                  </pic:blipFill>
+                  <pic:spPr>
+                    <a:xfrm>
+                      <a:off x="0" y="0"/>
+                      <a:ext cx="2704105" cy="880836"/>
+                    </a:xfrm>
+                    <a:prstGeom prst="rect">
+                      <a:avLst/>
+                    </a:prstGeom>
+                  </pic:spPr>
+                </pic:pic>
+              </a:graphicData>
+            </a:graphic>
+          </wp:inline>
+        </w:drawing>
+      </w:r>
+    </w:p>
+    <w:p>
+      <w:r>
+        <w:br w:type="page"/>
+      </w:r>
+    </w:p>
     <w:p/>
     <w:p>
       <w:pPr>
@@ -1396,7 +1779,6 @@
       </w:pPr>
       <w:proofErr w:type="spellStart"/>
       <w:r>
-        <w:lastRenderedPageBreak/>
         <w:t>python</w:t>
       </w:r>
       <w:proofErr w:type="spellEnd"/>
@@ -3026,6 +3408,7 @@
   <w:style w:type="character" w:default="1" w:styleId="Bekezdsalapbettpusa">
     <w:name w:val="Default Paragraph Font"/>
     <w:uiPriority w:val="1"/>
+    <w:semiHidden/>
     <w:unhideWhenUsed/>
   </w:style>
   <w:style w:type="table" w:default="1" w:styleId="Normltblzat">

</xml_diff>